<commit_message>
Pre react upgrate to react 19
</commit_message>
<xml_diff>
--- a/AdviseringWordAddin/AdviseringWordAddinManifest/Concept_W03.24.00054.docx
+++ b/AdviseringWordAddin/AdviseringWordAddinManifest/Concept_W03.24.00054.docx
@@ -2307,11 +2307,37 @@
   <wetp:taskpane dockstate="" visibility="1" width="437" row="1">
     <wetp:webextensionref xmlns:r="http://schemas.openxmlformats.org/officeDocument/2006/relationships" r:id="Rc56a3edea9a04032"/>
   </wetp:taskpane>
+  <wetp:taskpane dockstate="" visibility="1" width="437" row="1">
+    <wetp:webextensionref xmlns:r="http://schemas.openxmlformats.org/officeDocument/2006/relationships" r:id="R0c79acb705224449"/>
+  </wetp:taskpane>
+  <wetp:taskpane dockstate="" visibility="1" width="437" row="1">
+    <wetp:webextensionref xmlns:r="http://schemas.openxmlformats.org/officeDocument/2006/relationships" r:id="Rea2eafb618ab4e1c"/>
+  </wetp:taskpane>
 </wetp:taskpanes>
 </file>
 
 <file path=word/webextensions/webextension.xml><?xml version="1.0" encoding="utf-8"?>
 <we:webextension xmlns:r="http://schemas.openxmlformats.org/officeDocument/2006/relationships" xmlns:we="http://schemas.microsoft.com/office/webextensions/webextension/2010/11" id="{f143a5b2-1d9d-4ac9-9078-e1b9d85a5449}">
+  <we:reference id="a5863fe5-538a-4436-ae7b-c1ed5e586e88" version="1.0.0.0" store="developer" storeType="Registry"/>
+  <we:alternateReferences/>
+  <we:properties/>
+  <we:bindings/>
+  <we:snapshot xmlns:r="http://schemas.openxmlformats.org/officeDocument/2006/relationships"/>
+</we:webextension>
+</file>
+
+<file path=word/webextensions/webextension2.xml><?xml version="1.0" encoding="utf-8"?>
+<we:webextension xmlns:r="http://schemas.openxmlformats.org/officeDocument/2006/relationships" xmlns:we="http://schemas.microsoft.com/office/webextensions/webextension/2010/11" id="{236536a8-ef8e-42c6-a40b-a0d8a00902ea}">
+  <we:reference id="a5863fe5-538a-4436-ae7b-c1ed5e586e88" version="1.0.0.0" store="developer" storeType="Registry"/>
+  <we:alternateReferences/>
+  <we:properties/>
+  <we:bindings/>
+  <we:snapshot xmlns:r="http://schemas.openxmlformats.org/officeDocument/2006/relationships"/>
+</we:webextension>
+</file>
+
+<file path=word/webextensions/webextension3.xml><?xml version="1.0" encoding="utf-8"?>
+<we:webextension xmlns:r="http://schemas.openxmlformats.org/officeDocument/2006/relationships" xmlns:we="http://schemas.microsoft.com/office/webextensions/webextension/2010/11" id="{489b5a91-1e51-4720-9b0c-b0feb3e97b0e}">
   <we:reference id="a5863fe5-538a-4436-ae7b-c1ed5e586e88" version="1.0.0.0" store="developer" storeType="Registry"/>
   <we:alternateReferences/>
   <we:properties/>

</xml_diff>

<commit_message>
DocumentSelectionChanged implemented and launch file updated
</commit_message>
<xml_diff>
--- a/AdviseringWordAddin/AdviseringWordAddinManifest/Concept_W03.24.00054.docx
+++ b/AdviseringWordAddin/AdviseringWordAddinManifest/Concept_W03.24.00054.docx
@@ -2305,39 +2305,13 @@
 <file path=word/webextensions/taskpanes.xml><?xml version="1.0" encoding="utf-8"?>
 <wetp:taskpanes xmlns:r="http://schemas.openxmlformats.org/officeDocument/2006/relationships" xmlns:wetp="http://schemas.microsoft.com/office/webextensions/taskpanes/2010/11">
   <wetp:taskpane dockstate="" visibility="1" width="437" row="1">
-    <wetp:webextensionref xmlns:r="http://schemas.openxmlformats.org/officeDocument/2006/relationships" r:id="Rc56a3edea9a04032"/>
-  </wetp:taskpane>
-  <wetp:taskpane dockstate="" visibility="1" width="437" row="1">
-    <wetp:webextensionref xmlns:r="http://schemas.openxmlformats.org/officeDocument/2006/relationships" r:id="R0c79acb705224449"/>
-  </wetp:taskpane>
-  <wetp:taskpane dockstate="" visibility="1" width="437" row="1">
-    <wetp:webextensionref xmlns:r="http://schemas.openxmlformats.org/officeDocument/2006/relationships" r:id="Rea2eafb618ab4e1c"/>
+    <wetp:webextensionref xmlns:r="http://schemas.openxmlformats.org/officeDocument/2006/relationships" r:id="R5f0e33cffbdb4c79"/>
   </wetp:taskpane>
 </wetp:taskpanes>
 </file>
 
 <file path=word/webextensions/webextension.xml><?xml version="1.0" encoding="utf-8"?>
-<we:webextension xmlns:r="http://schemas.openxmlformats.org/officeDocument/2006/relationships" xmlns:we="http://schemas.microsoft.com/office/webextensions/webextension/2010/11" id="{f143a5b2-1d9d-4ac9-9078-e1b9d85a5449}">
-  <we:reference id="a5863fe5-538a-4436-ae7b-c1ed5e586e88" version="1.0.0.0" store="developer" storeType="Registry"/>
-  <we:alternateReferences/>
-  <we:properties/>
-  <we:bindings/>
-  <we:snapshot xmlns:r="http://schemas.openxmlformats.org/officeDocument/2006/relationships"/>
-</we:webextension>
-</file>
-
-<file path=word/webextensions/webextension2.xml><?xml version="1.0" encoding="utf-8"?>
-<we:webextension xmlns:r="http://schemas.openxmlformats.org/officeDocument/2006/relationships" xmlns:we="http://schemas.microsoft.com/office/webextensions/webextension/2010/11" id="{236536a8-ef8e-42c6-a40b-a0d8a00902ea}">
-  <we:reference id="a5863fe5-538a-4436-ae7b-c1ed5e586e88" version="1.0.0.0" store="developer" storeType="Registry"/>
-  <we:alternateReferences/>
-  <we:properties/>
-  <we:bindings/>
-  <we:snapshot xmlns:r="http://schemas.openxmlformats.org/officeDocument/2006/relationships"/>
-</we:webextension>
-</file>
-
-<file path=word/webextensions/webextension3.xml><?xml version="1.0" encoding="utf-8"?>
-<we:webextension xmlns:r="http://schemas.openxmlformats.org/officeDocument/2006/relationships" xmlns:we="http://schemas.microsoft.com/office/webextensions/webextension/2010/11" id="{489b5a91-1e51-4720-9b0c-b0feb3e97b0e}">
+<we:webextension xmlns:r="http://schemas.openxmlformats.org/officeDocument/2006/relationships" xmlns:we="http://schemas.microsoft.com/office/webextensions/webextension/2010/11" id="{05aea49b-2561-42b4-8a34-70bd93060316}">
   <we:reference id="a5863fe5-538a-4436-ae7b-c1ed5e586e88" version="1.0.0.0" store="developer" storeType="Registry"/>
   <we:alternateReferences/>
   <we:properties/>

</xml_diff>